<commit_message>
finish ISA and prog1
</commit_message>
<xml_diff>
--- a/ISA_Intro_by_YihuaPU.docx
+++ b/ISA_Intro_by_YihuaPU.docx
@@ -6,7 +6,7 @@
       <w:pPr>
         <w:jc w:val="center"/>
         <w:rPr>
-          <w:rFonts w:ascii="Times" w:hAnsi="Times" w:hint="eastAsia"/>
+          <w:rFonts w:ascii="Times" w:hAnsi="Times"/>
           <w:sz w:val="36"/>
         </w:rPr>
       </w:pPr>
@@ -24,8 +24,6 @@
         </w:rPr>
         <w:t>, Yihua PU</w:t>
       </w:r>
-      <w:bookmarkStart w:id="0" w:name="_GoBack"/>
-      <w:bookmarkEnd w:id="0"/>
     </w:p>
     <w:p>
       <w:pPr>
@@ -131,11 +129,6 @@
             <w:tcW w:w="2088" w:type="dxa"/>
           </w:tcPr>
           <w:p>
-            <w:pPr>
-              <w:rPr>
-                <w:rFonts w:hint="eastAsia"/>
-              </w:rPr>
-            </w:pPr>
             <w:r>
               <w:t>PC</w:t>
             </w:r>
@@ -146,11 +139,6 @@
             <w:tcW w:w="2268" w:type="dxa"/>
           </w:tcPr>
           <w:p>
-            <w:pPr>
-              <w:rPr>
-                <w:rFonts w:hint="eastAsia"/>
-              </w:rPr>
-            </w:pPr>
             <w:r>
               <w:rPr>
                 <w:rFonts w:hint="eastAsia"/>
@@ -165,11 +153,6 @@
             <w:tcW w:w="2636" w:type="dxa"/>
           </w:tcPr>
           <w:p>
-            <w:pPr>
-              <w:rPr>
-                <w:rFonts w:hint="eastAsia"/>
-              </w:rPr>
-            </w:pPr>
             <w:r>
               <w:rPr>
                 <w:rFonts w:hint="eastAsia"/>
@@ -251,13 +234,13 @@
             <w:pPr>
               <w:jc w:val="left"/>
               <w:rPr>
+                <w:rFonts w:ascii="Courier" w:hAnsi="Courier"/>
+              </w:rPr>
+            </w:pPr>
+            <w:r>
+              <w:rPr>
                 <w:rFonts w:ascii="Courier" w:hAnsi="Courier" w:hint="eastAsia"/>
               </w:rPr>
-            </w:pPr>
-            <w:r>
-              <w:rPr>
-                <w:rFonts w:ascii="Courier" w:hAnsi="Courier" w:hint="eastAsia"/>
-              </w:rPr>
               <w:t>Rx = imm</w:t>
             </w:r>
           </w:p>
@@ -265,7 +248,7 @@
             <w:pPr>
               <w:jc w:val="left"/>
               <w:rPr>
-                <w:rFonts w:ascii="Courier" w:hAnsi="Courier" w:hint="eastAsia"/>
+                <w:rFonts w:ascii="Courier" w:hAnsi="Courier"/>
               </w:rPr>
             </w:pPr>
             <w:r>
@@ -343,7 +326,7 @@
             <w:pPr>
               <w:jc w:val="left"/>
               <w:rPr>
-                <w:rFonts w:ascii="Courier" w:hAnsi="Courier" w:hint="eastAsia"/>
+                <w:rFonts w:ascii="Courier" w:hAnsi="Courier"/>
               </w:rPr>
             </w:pPr>
             <w:r>
@@ -377,13 +360,7 @@
               <w:rPr>
                 <w:rFonts w:ascii="Courier" w:hAnsi="Courier"/>
               </w:rPr>
-              <w:t xml:space="preserve">st </w:t>
-            </w:r>
-            <w:r>
-              <w:rPr>
-                <w:rFonts w:ascii="Courier" w:hAnsi="Courier"/>
-              </w:rPr>
-              <w:t>Rx, (Ry)</w:t>
+              <w:t>st Rx, (Ry)</w:t>
             </w:r>
           </w:p>
         </w:tc>
@@ -433,7 +410,7 @@
             <w:pPr>
               <w:jc w:val="left"/>
               <w:rPr>
-                <w:rFonts w:ascii="Courier" w:hAnsi="Courier" w:hint="eastAsia"/>
+                <w:rFonts w:ascii="Courier" w:hAnsi="Courier"/>
               </w:rPr>
             </w:pPr>
             <w:r>
@@ -511,7 +488,7 @@
             <w:pPr>
               <w:jc w:val="left"/>
               <w:rPr>
-                <w:rFonts w:ascii="Courier" w:hAnsi="Courier" w:hint="eastAsia"/>
+                <w:rFonts w:ascii="Courier" w:hAnsi="Courier"/>
               </w:rPr>
             </w:pPr>
             <w:r>
@@ -577,13 +554,7 @@
               <w:rPr>
                 <w:rFonts w:ascii="Courier" w:hAnsi="Courier"/>
               </w:rPr>
-              <w:t xml:space="preserve">100 </w:t>
-            </w:r>
-            <w:r>
-              <w:rPr>
-                <w:rFonts w:ascii="Courier" w:hAnsi="Courier"/>
-              </w:rPr>
-              <w:t>xx yy</w:t>
+              <w:t>100 xx yy</w:t>
             </w:r>
           </w:p>
         </w:tc>
@@ -595,20 +566,14 @@
             <w:pPr>
               <w:jc w:val="left"/>
               <w:rPr>
+                <w:rFonts w:ascii="Courier" w:hAnsi="Courier"/>
+              </w:rPr>
+            </w:pPr>
+            <w:r>
+              <w:rPr>
                 <w:rFonts w:ascii="Courier" w:hAnsi="Courier" w:hint="eastAsia"/>
               </w:rPr>
-            </w:pPr>
-            <w:r>
-              <w:rPr>
-                <w:rFonts w:ascii="Courier" w:hAnsi="Courier" w:hint="eastAsia"/>
-              </w:rPr>
-              <w:t>Rx = Rx &amp;</w:t>
-            </w:r>
-            <w:r>
-              <w:rPr>
-                <w:rFonts w:ascii="Courier" w:hAnsi="Courier" w:hint="eastAsia"/>
-              </w:rPr>
-              <w:t xml:space="preserve"> Ry</w:t>
+              <w:t>Rx = Rx &amp; Ry</w:t>
             </w:r>
           </w:p>
         </w:tc>
@@ -632,13 +597,7 @@
               <w:rPr>
                 <w:rFonts w:ascii="Courier" w:hAnsi="Courier"/>
               </w:rPr>
-              <w:t xml:space="preserve">xor </w:t>
-            </w:r>
-            <w:r>
-              <w:rPr>
-                <w:rFonts w:ascii="Courier" w:hAnsi="Courier"/>
-              </w:rPr>
-              <w:t>Rx, Ry</w:t>
+              <w:t>xor Rx, Ry</w:t>
             </w:r>
           </w:p>
         </w:tc>
@@ -676,13 +635,7 @@
               <w:rPr>
                 <w:rFonts w:ascii="Courier" w:hAnsi="Courier"/>
               </w:rPr>
-              <w:t xml:space="preserve">101 </w:t>
-            </w:r>
-            <w:r>
-              <w:rPr>
-                <w:rFonts w:ascii="Courier" w:hAnsi="Courier"/>
-              </w:rPr>
-              <w:t>xx yy</w:t>
+              <w:t>101 xx yy</w:t>
             </w:r>
           </w:p>
         </w:tc>
@@ -701,13 +654,7 @@
               <w:rPr>
                 <w:rFonts w:ascii="Courier" w:hAnsi="Courier" w:hint="eastAsia"/>
               </w:rPr>
-              <w:t>Rx = Rx xor</w:t>
-            </w:r>
-            <w:r>
-              <w:rPr>
-                <w:rFonts w:ascii="Courier" w:hAnsi="Courier" w:hint="eastAsia"/>
-              </w:rPr>
-              <w:t xml:space="preserve"> Ry</w:t>
+              <w:t>Rx = Rx xor Ry</w:t>
             </w:r>
           </w:p>
         </w:tc>
@@ -724,7 +671,7 @@
             <w:pPr>
               <w:jc w:val="left"/>
               <w:rPr>
-                <w:rFonts w:ascii="Courier" w:hAnsi="Courier" w:hint="eastAsia"/>
+                <w:rFonts w:ascii="Courier" w:hAnsi="Courier"/>
               </w:rPr>
             </w:pPr>
             <w:r>
@@ -737,13 +684,7 @@
               <w:rPr>
                 <w:rFonts w:ascii="Courier" w:hAnsi="Courier"/>
               </w:rPr>
-              <w:t>sf</w:t>
-            </w:r>
-            <w:r>
-              <w:rPr>
-                <w:rFonts w:ascii="Courier" w:hAnsi="Courier"/>
-              </w:rPr>
-              <w:t xml:space="preserve"> Rz</w:t>
+              <w:t>sf Rz</w:t>
             </w:r>
             <w:r>
               <w:rPr>
@@ -813,28 +754,36 @@
             <w:pPr>
               <w:jc w:val="left"/>
               <w:rPr>
+                <w:rFonts w:ascii="Courier" w:hAnsi="Courier"/>
+              </w:rPr>
+            </w:pPr>
+            <w:r>
+              <w:rPr>
                 <w:rFonts w:ascii="Courier" w:hAnsi="Courier" w:hint="eastAsia"/>
               </w:rPr>
+              <w:t>z: {0,1}</w:t>
+            </w:r>
+          </w:p>
+          <w:p>
+            <w:pPr>
+              <w:jc w:val="left"/>
+              <w:rPr>
+                <w:rFonts w:ascii="Courier" w:hAnsi="Courier"/>
+              </w:rPr>
             </w:pPr>
             <w:r>
               <w:rPr>
                 <w:rFonts w:ascii="Courier" w:hAnsi="Courier" w:hint="eastAsia"/>
               </w:rPr>
-              <w:t>z: {0,1}</w:t>
-            </w:r>
-          </w:p>
-          <w:p>
-            <w:pPr>
-              <w:jc w:val="left"/>
+              <w:t>imm: [1, 8</w:t>
+            </w:r>
+            <w:bookmarkStart w:id="0" w:name="_GoBack"/>
+            <w:bookmarkEnd w:id="0"/>
+            <w:r>
               <w:rPr>
                 <w:rFonts w:ascii="Courier" w:hAnsi="Courier" w:hint="eastAsia"/>
               </w:rPr>
-            </w:pPr>
-            <w:r>
-              <w:rPr>
-                <w:rFonts w:ascii="Courier" w:hAnsi="Courier" w:hint="eastAsia"/>
-              </w:rPr>
-              <w:t>imm: [0, 7]</w:t>
+              <w:t>]</w:t>
             </w:r>
           </w:p>
         </w:tc>
@@ -1012,33 +961,24 @@
               <w:rPr>
                 <w:rFonts w:ascii="Courier" w:hAnsi="Courier" w:hint="eastAsia"/>
               </w:rPr>
-              <w:t>imm: [-8, 7]</w:t>
+              <w:t>imm: [-10, 5</w:t>
+            </w:r>
+            <w:r>
+              <w:rPr>
+                <w:rFonts w:ascii="Courier" w:hAnsi="Courier" w:hint="eastAsia"/>
+              </w:rPr>
+              <w:t>]</w:t>
             </w:r>
           </w:p>
         </w:tc>
       </w:tr>
     </w:tbl>
-    <w:p>
-      <w:pPr>
-        <w:rPr>
-          <w:rFonts w:hint="eastAsia"/>
-        </w:rPr>
-      </w:pPr>
-    </w:p>
-    <w:p>
-      <w:pPr>
-        <w:rPr>
-          <w:rFonts w:hint="eastAsia"/>
-        </w:rPr>
-      </w:pPr>
-    </w:p>
+    <w:p/>
+    <w:p/>
     <w:p>
       <w:pPr>
         <w:pStyle w:val="Heading2"/>
         <w:spacing w:before="120" w:afterLines="50" w:after="211" w:line="415" w:lineRule="auto"/>
-        <w:rPr>
-          <w:rFonts w:hint="eastAsia"/>
-        </w:rPr>
       </w:pPr>
       <w:r>
         <w:lastRenderedPageBreak/>
@@ -1064,19 +1004,19 @@
             <w:pPr>
               <w:jc w:val="left"/>
               <w:rPr>
+                <w:rFonts w:ascii="Courier" w:hAnsi="Courier"/>
+              </w:rPr>
+            </w:pPr>
+            <w:r>
+              <w:rPr>
                 <w:rFonts w:ascii="Courier" w:hAnsi="Courier" w:hint="eastAsia"/>
               </w:rPr>
-            </w:pPr>
+              <w:t>Register</w:t>
+            </w:r>
             <w:r>
               <w:rPr>
                 <w:rFonts w:ascii="Courier" w:hAnsi="Courier" w:hint="eastAsia"/>
               </w:rPr>
-              <w:t>Register</w:t>
-            </w:r>
-            <w:r>
-              <w:rPr>
-                <w:rFonts w:ascii="Courier" w:hAnsi="Courier" w:hint="eastAsia"/>
-              </w:rPr>
               <w:t xml:space="preserve"> Name</w:t>
             </w:r>
           </w:p>
@@ -1089,7 +1029,7 @@
             <w:pPr>
               <w:jc w:val="left"/>
               <w:rPr>
-                <w:rFonts w:ascii="Courier" w:hAnsi="Courier" w:hint="eastAsia"/>
+                <w:rFonts w:ascii="Courier" w:hAnsi="Courier"/>
               </w:rPr>
             </w:pPr>
             <w:r>
@@ -1110,13 +1050,13 @@
             <w:pPr>
               <w:jc w:val="left"/>
               <w:rPr>
+                <w:rFonts w:ascii="Courier" w:hAnsi="Courier"/>
+              </w:rPr>
+            </w:pPr>
+            <w:r>
+              <w:rPr>
                 <w:rFonts w:ascii="Courier" w:hAnsi="Courier" w:hint="eastAsia"/>
               </w:rPr>
-            </w:pPr>
-            <w:r>
-              <w:rPr>
-                <w:rFonts w:ascii="Courier" w:hAnsi="Courier" w:hint="eastAsia"/>
-              </w:rPr>
               <w:t>R0</w:t>
             </w:r>
           </w:p>
@@ -1129,7 +1069,7 @@
             <w:pPr>
               <w:jc w:val="left"/>
               <w:rPr>
-                <w:rFonts w:ascii="Courier" w:hAnsi="Courier" w:hint="eastAsia"/>
+                <w:rFonts w:ascii="Courier" w:hAnsi="Courier"/>
               </w:rPr>
             </w:pPr>
             <w:r>
@@ -1150,13 +1090,13 @@
             <w:pPr>
               <w:jc w:val="left"/>
               <w:rPr>
+                <w:rFonts w:ascii="Courier" w:hAnsi="Courier"/>
+              </w:rPr>
+            </w:pPr>
+            <w:r>
+              <w:rPr>
                 <w:rFonts w:ascii="Courier" w:hAnsi="Courier" w:hint="eastAsia"/>
               </w:rPr>
-            </w:pPr>
-            <w:r>
-              <w:rPr>
-                <w:rFonts w:ascii="Courier" w:hAnsi="Courier" w:hint="eastAsia"/>
-              </w:rPr>
               <w:t>R1</w:t>
             </w:r>
           </w:p>
@@ -1169,7 +1109,7 @@
             <w:pPr>
               <w:jc w:val="left"/>
               <w:rPr>
-                <w:rFonts w:ascii="Courier" w:hAnsi="Courier" w:hint="eastAsia"/>
+                <w:rFonts w:ascii="Courier" w:hAnsi="Courier"/>
               </w:rPr>
             </w:pPr>
             <w:r>
@@ -1190,13 +1130,13 @@
             <w:pPr>
               <w:jc w:val="left"/>
               <w:rPr>
+                <w:rFonts w:ascii="Courier" w:hAnsi="Courier"/>
+              </w:rPr>
+            </w:pPr>
+            <w:r>
+              <w:rPr>
                 <w:rFonts w:ascii="Courier" w:hAnsi="Courier" w:hint="eastAsia"/>
               </w:rPr>
-            </w:pPr>
-            <w:r>
-              <w:rPr>
-                <w:rFonts w:ascii="Courier" w:hAnsi="Courier" w:hint="eastAsia"/>
-              </w:rPr>
               <w:t>R2</w:t>
             </w:r>
           </w:p>
@@ -1209,7 +1149,7 @@
             <w:pPr>
               <w:jc w:val="left"/>
               <w:rPr>
-                <w:rFonts w:ascii="Courier" w:hAnsi="Courier" w:hint="eastAsia"/>
+                <w:rFonts w:ascii="Courier" w:hAnsi="Courier"/>
               </w:rPr>
             </w:pPr>
             <w:r>
@@ -1230,13 +1170,13 @@
             <w:pPr>
               <w:jc w:val="left"/>
               <w:rPr>
+                <w:rFonts w:ascii="Courier" w:hAnsi="Courier"/>
+              </w:rPr>
+            </w:pPr>
+            <w:r>
+              <w:rPr>
                 <w:rFonts w:ascii="Courier" w:hAnsi="Courier" w:hint="eastAsia"/>
               </w:rPr>
-            </w:pPr>
-            <w:r>
-              <w:rPr>
-                <w:rFonts w:ascii="Courier" w:hAnsi="Courier" w:hint="eastAsia"/>
-              </w:rPr>
               <w:t>R3</w:t>
             </w:r>
           </w:p>
@@ -1249,7 +1189,7 @@
             <w:pPr>
               <w:jc w:val="left"/>
               <w:rPr>
-                <w:rFonts w:ascii="Courier" w:hAnsi="Courier" w:hint="eastAsia"/>
+                <w:rFonts w:ascii="Courier" w:hAnsi="Courier"/>
               </w:rPr>
             </w:pPr>
             <w:r>
@@ -1266,9 +1206,6 @@
       <w:pPr>
         <w:pStyle w:val="Heading2"/>
         <w:spacing w:before="120" w:after="0" w:line="415" w:lineRule="auto"/>
-        <w:rPr>
-          <w:rFonts w:hint="eastAsia"/>
-        </w:rPr>
       </w:pPr>
       <w:r>
         <w:t>4. Memory</w:t>
@@ -1278,9 +1215,6 @@
       <w:pPr>
         <w:pStyle w:val="Heading4"/>
         <w:spacing w:before="120" w:after="0" w:line="377" w:lineRule="auto"/>
-        <w:rPr>
-          <w:rFonts w:hint="eastAsia"/>
-        </w:rPr>
       </w:pPr>
       <w:r>
         <w:rPr>
@@ -1299,7 +1233,7 @@
         <w:adjustRightInd w:val="0"/>
         <w:spacing w:before="0" w:beforeAutospacing="0" w:after="0" w:afterAutospacing="0"/>
         <w:rPr>
-          <w:rFonts w:ascii="TimesNewRomanPSMT" w:hAnsi="TimesNewRomanPSMT" w:cs="TimesNewRomanPSMT" w:hint="eastAsia"/>
+          <w:rFonts w:ascii="TimesNewRomanPSMT" w:hAnsi="TimesNewRomanPSMT" w:cs="TimesNewRomanPSMT"/>
         </w:rPr>
       </w:pPr>
       <w:r>
@@ -1319,7 +1253,7 @@
         <w:adjustRightInd w:val="0"/>
         <w:spacing w:before="0" w:beforeAutospacing="0" w:after="0" w:afterAutospacing="0"/>
         <w:rPr>
-          <w:rFonts w:ascii="TimesNewRomanPSMT" w:hAnsi="TimesNewRomanPSMT" w:cs="TimesNewRomanPSMT" w:hint="eastAsia"/>
+          <w:rFonts w:ascii="TimesNewRomanPSMT" w:hAnsi="TimesNewRomanPSMT" w:cs="TimesNewRomanPSMT"/>
         </w:rPr>
       </w:pPr>
       <w:r>
@@ -1345,7 +1279,7 @@
         <w:adjustRightInd w:val="0"/>
         <w:spacing w:before="0" w:beforeAutospacing="0" w:after="0" w:afterAutospacing="0"/>
         <w:rPr>
-          <w:rFonts w:ascii="TimesNewRomanPSMT" w:hAnsi="TimesNewRomanPSMT" w:cs="TimesNewRomanPSMT" w:hint="eastAsia"/>
+          <w:rFonts w:ascii="TimesNewRomanPSMT" w:hAnsi="TimesNewRomanPSMT" w:cs="TimesNewRomanPSMT"/>
         </w:rPr>
       </w:pPr>
       <w:r>
@@ -1401,7 +1335,7 @@
           <w:p>
             <w:pPr>
               <w:rPr>
-                <w:rFonts w:ascii="Courier" w:hAnsi="Courier" w:hint="eastAsia"/>
+                <w:rFonts w:ascii="Courier" w:hAnsi="Courier"/>
               </w:rPr>
             </w:pPr>
             <w:r>
@@ -1490,19 +1424,7 @@
               <w:rPr>
                 <w:rFonts w:ascii="Courier" w:hAnsi="Courier"/>
               </w:rPr>
-              <w:t>Mem[</w:t>
-            </w:r>
-            <w:r>
-              <w:rPr>
-                <w:rFonts w:ascii="Courier" w:hAnsi="Courier"/>
-              </w:rPr>
-              <w:t>1</w:t>
-            </w:r>
-            <w:r>
-              <w:rPr>
-                <w:rFonts w:ascii="Courier" w:hAnsi="Courier"/>
-              </w:rPr>
-              <w:t>]</w:t>
+              <w:t>Mem[1]</w:t>
             </w:r>
           </w:p>
         </w:tc>
@@ -1584,19 +1506,7 @@
               <w:rPr>
                 <w:rFonts w:ascii="Courier" w:hAnsi="Courier"/>
               </w:rPr>
-              <w:t>Mem[</w:t>
-            </w:r>
-            <w:r>
-              <w:rPr>
-                <w:rFonts w:ascii="Courier" w:hAnsi="Courier"/>
-              </w:rPr>
-              <w:t>109</w:t>
-            </w:r>
-            <w:r>
-              <w:rPr>
-                <w:rFonts w:ascii="Courier" w:hAnsi="Courier"/>
-              </w:rPr>
-              <w:t>]</w:t>
+              <w:t>Mem[109]</w:t>
             </w:r>
           </w:p>
         </w:tc>
@@ -1606,21 +1516,12 @@
       <w:pPr>
         <w:pStyle w:val="Heading4"/>
         <w:spacing w:before="120" w:after="0" w:line="377" w:lineRule="auto"/>
-        <w:rPr>
-          <w:rFonts w:hint="eastAsia"/>
-        </w:rPr>
       </w:pPr>
       <w:r>
         <w:rPr>
           <w:rFonts w:hint="eastAsia"/>
         </w:rPr>
-        <w:t>4.2 Instruction</w:t>
-      </w:r>
-      <w:r>
-        <w:rPr>
-          <w:rFonts w:hint="eastAsia"/>
-        </w:rPr>
-        <w:t xml:space="preserve"> Memory</w:t>
+        <w:t>4.2 Instruction Memory</w:t>
       </w:r>
     </w:p>
     <w:p>
@@ -1640,19 +1541,7 @@
         <w:rPr>
           <w:rFonts w:ascii="TimesNewRomanPSMT" w:hAnsi="TimesNewRomanPSMT" w:cs="TimesNewRomanPSMT"/>
         </w:rPr>
-        <w:t>8-bit byte</w:t>
-      </w:r>
-      <w:r>
-        <w:rPr>
-          <w:rFonts w:ascii="TimesNewRomanPSMT" w:hAnsi="TimesNewRomanPSMT" w:cs="TimesNewRomanPSMT"/>
-        </w:rPr>
-        <w:t xml:space="preserve"> addressable, PC is initialized</w:t>
-      </w:r>
-      <w:r>
-        <w:rPr>
-          <w:rFonts w:ascii="TimesNewRomanPSMT" w:hAnsi="TimesNewRomanPSMT" w:cs="TimesNewRomanPSMT"/>
-        </w:rPr>
-        <w:t xml:space="preserve"> at 0</w:t>
+        <w:t>8-bit byte addressable, PC is initialized at 0</w:t>
       </w:r>
     </w:p>
     <w:p>
@@ -1665,7 +1554,7 @@
         <w:adjustRightInd w:val="0"/>
         <w:spacing w:before="0" w:beforeAutospacing="0" w:after="0" w:afterAutospacing="0"/>
         <w:rPr>
-          <w:rFonts w:ascii="TimesNewRomanPSMT" w:hAnsi="TimesNewRomanPSMT" w:cs="TimesNewRomanPSMT" w:hint="eastAsia"/>
+          <w:rFonts w:ascii="TimesNewRomanPSMT" w:hAnsi="TimesNewRomanPSMT" w:cs="TimesNewRomanPSMT"/>
         </w:rPr>
       </w:pPr>
       <w:r>
@@ -1697,7 +1586,7 @@
         <w:adjustRightInd w:val="0"/>
         <w:spacing w:before="0" w:beforeAutospacing="0" w:after="0" w:afterAutospacing="0"/>
         <w:rPr>
-          <w:rFonts w:ascii="TimesNewRomanPSMT" w:hAnsi="TimesNewRomanPSMT" w:cs="TimesNewRomanPSMT" w:hint="eastAsia"/>
+          <w:rFonts w:ascii="TimesNewRomanPSMT" w:hAnsi="TimesNewRomanPSMT" w:cs="TimesNewRomanPSMT"/>
         </w:rPr>
       </w:pPr>
       <w:r>
@@ -1765,7 +1654,7 @@
           <w:p>
             <w:pPr>
               <w:rPr>
-                <w:rFonts w:ascii="Courier" w:hAnsi="Courier" w:hint="eastAsia"/>
+                <w:rFonts w:ascii="Courier" w:hAnsi="Courier"/>
               </w:rPr>
             </w:pPr>
             <w:r>
@@ -1976,7 +1865,6 @@
       <w:pPr>
         <w:jc w:val="center"/>
         <w:rPr>
-          <w:rFonts w:hint="eastAsia"/>
           <w:sz w:val="32"/>
         </w:rPr>
       </w:pPr>

</xml_diff>